<commit_message>
adding updates for BST, Matrix
</commit_message>
<xml_diff>
--- a/projects/The-LeetCode-Engineer/Interviewing-Strategy.docx
+++ b/projects/The-LeetCode-Engineer/Interviewing-Strategy.docx
@@ -312,6 +312,20 @@
       <w:r>
         <w:t>andbook</w:t>
       </w:r>
+      <w:r>
+        <w:t xml:space="preserve"> (</w:t>
+      </w:r>
+      <w:hyperlink r:id="rId5" w:history="1">
+        <w:r>
+          <w:rPr>
+            <w:rStyle w:val="Hyperlink"/>
+          </w:rPr>
+          <w:t>https://www.techinterviewhandbook.org/</w:t>
+        </w:r>
+      </w:hyperlink>
+      <w:r>
+        <w:t xml:space="preserve">) </w:t>
+      </w:r>
     </w:p>
     <w:p>
       <w:pPr>
@@ -333,7 +347,7 @@
           <w:numId w:val="1"/>
         </w:numPr>
       </w:pPr>
-      <w:hyperlink r:id="rId5" w:history="1">
+      <w:hyperlink r:id="rId6" w:history="1">
         <w:r>
           <w:rPr>
             <w:rStyle w:val="Hyperlink"/>

</xml_diff>